<commit_message>
added expiry date and other changes
</commit_message>
<xml_diff>
--- a/pandoc/word/useCases.docx
+++ b/pandoc/word/useCases.docx
@@ -82,6 +82,122 @@
         </w:rPr>
         <w:t>Reference Model</w:t>
       </w:r>
+      <w:r>
+        <w:rPr>
+          <w:lang w:val="en-US"/>
+        </w:rPr>
+        <w:t>s</w:t>
+      </w:r>
+    </w:p>
+    <w:p>
+      <w:pPr>
+        <w:rPr>
+          <w:lang w:val="en-US"/>
+        </w:rPr>
+      </w:pPr>
+    </w:p>
+    <w:p>
+      <w:pPr>
+        <w:rPr>
+          <w:lang w:val="en-US"/>
+        </w:rPr>
+      </w:pPr>
+      <w:hyperlink r:id="rId5" w:history="1">
+        <w:r>
+          <w:rPr>
+            <w:rStyle w:val="Collegamentoipertestuale"/>
+            <w:b/>
+            <w:bCs/>
+            <w:lang w:val="en-US"/>
+          </w:rPr>
+          <w:t>Immunization</w:t>
+        </w:r>
+      </w:hyperlink>
+      <w:r>
+        <w:rPr>
+          <w:lang w:val="en-US"/>
+        </w:rPr>
+        <w:t xml:space="preserve">. </w:t>
+      </w:r>
+    </w:p>
+    <w:p>
+      <w:pPr>
+        <w:rPr>
+          <w:lang w:val="en-US"/>
+        </w:rPr>
+      </w:pPr>
+      <w:r>
+        <w:rPr>
+          <w:lang w:val="en-US"/>
+        </w:rPr>
+        <w:t xml:space="preserve">This model </w:t>
+      </w:r>
+      <w:r>
+        <w:rPr>
+          <w:lang w:val="en-US"/>
+        </w:rPr>
+        <w:t>uses the following specialized models:</w:t>
+      </w:r>
+    </w:p>
+    <w:p>
+      <w:pPr>
+        <w:pStyle w:val="Paragrafoelenco"/>
+        <w:numPr>
+          <w:ilvl w:val="0"/>
+          <w:numId w:val="1"/>
+        </w:numPr>
+        <w:rPr>
+          <w:lang w:val="en-US"/>
+        </w:rPr>
+      </w:pPr>
+      <w:hyperlink r:id="rId6" w:history="1">
+        <w:r>
+          <w:rPr>
+            <w:rStyle w:val="Collegamentoipertestuale"/>
+            <w:lang w:val="en-US"/>
+          </w:rPr>
+          <w:t>Subject of Care</w:t>
+        </w:r>
+      </w:hyperlink>
+    </w:p>
+    <w:p>
+      <w:pPr>
+        <w:pStyle w:val="Paragrafoelenco"/>
+        <w:numPr>
+          <w:ilvl w:val="0"/>
+          <w:numId w:val="1"/>
+        </w:numPr>
+        <w:rPr>
+          <w:lang w:val="en-US"/>
+        </w:rPr>
+      </w:pPr>
+      <w:hyperlink r:id="rId7" w:history="1">
+        <w:r>
+          <w:rPr>
+            <w:rStyle w:val="Collegamentoipertestuale"/>
+            <w:lang w:val="en-US"/>
+          </w:rPr>
+          <w:t>Immunization Forecast</w:t>
+        </w:r>
+      </w:hyperlink>
+    </w:p>
+    <w:p>
+      <w:pPr>
+        <w:pStyle w:val="Paragrafoelenco"/>
+        <w:numPr>
+          <w:ilvl w:val="0"/>
+          <w:numId w:val="1"/>
+        </w:numPr>
+        <w:rPr>
+          <w:lang w:val="en-US"/>
+        </w:rPr>
+      </w:pPr>
+      <w:r>
+        <w:rPr>
+          <w:lang w:val="en-US"/>
+        </w:rPr>
+        <w:t>Product</w:t>
+      </w:r>
     </w:p>
     <w:p>
       <w:pPr>
@@ -335,6 +451,7 @@
         <w:rPr>
           <w:lang w:val="en-US"/>
         </w:rPr>
+        <w:lastRenderedPageBreak/>
         <w:t>Description</w:t>
       </w:r>
     </w:p>
@@ -438,16 +555,8 @@
         <w:rPr>
           <w:lang w:val="en-US"/>
         </w:rPr>
-        <w:t xml:space="preserve"> immunization </w:t>
-      </w:r>
-      <w:proofErr w:type="gramStart"/>
-      <w:r>
-        <w:rPr>
-          <w:lang w:val="en-US"/>
-        </w:rPr>
-        <w:t>reminder</w:t>
-      </w:r>
-      <w:proofErr w:type="gramEnd"/>
+        <w:t xml:space="preserve"> immunization reminder</w:t>
+      </w:r>
     </w:p>
     <w:p>
       <w:pPr>
@@ -467,7 +576,6 @@
         <w:rPr>
           <w:lang w:val="en-US"/>
         </w:rPr>
-        <w:lastRenderedPageBreak/>
         <w:t>Description</w:t>
       </w:r>
     </w:p>
@@ -621,6 +729,127 @@
     </w:sectPr>
   </w:body>
 </w:document>
+</file>
+
+<file path=word/numbering.xml><?xml version="1.0" encoding="utf-8"?>
+<w:numbering xmlns:wpc="http://schemas.microsoft.com/office/word/2010/wordprocessingCanvas" xmlns:cx="http://schemas.microsoft.com/office/drawing/2014/chartex" xmlns:cx1="http://schemas.microsoft.com/office/drawing/2015/9/8/chartex" xmlns:cx2="http://schemas.microsoft.com/office/drawing/2015/10/21/chartex" xmlns:cx3="http://schemas.microsoft.com/office/drawing/2016/5/9/chartex" xmlns:cx4="http://schemas.microsoft.com/office/drawing/2016/5/10/chartex" xmlns:cx5="http://schemas.microsoft.com/office/drawing/2016/5/11/chartex" xmlns:cx6="http://schemas.microsoft.com/office/drawing/2016/5/12/chartex" xmlns:cx7="http://schemas.microsoft.com/office/drawing/2016/5/13/chartex" xmlns:cx8="http://schemas.microsoft.com/office/drawing/2016/5/14/chartex" xmlns:mc="http://schemas.openxmlformats.org/markup-compatibility/2006" xmlns:aink="http://schemas.microsoft.com/office/drawing/2016/ink" xmlns:am3d="http://schemas.microsoft.com/office/drawing/2017/model3d" xmlns:o="urn:schemas-microsoft-com:office:office" xmlns:r="http://schemas.openxmlformats.org/officeDocument/2006/relationships" xmlns:m="http://schemas.openxmlformats.org/officeDocument/2006/math" xmlns:v="urn:schemas-microsoft-com:vml" xmlns:wp14="http://schemas.microsoft.com/office/word/2010/wordprocessingDrawing" xmlns:wp="http://schemas.openxmlformats.org/drawingml/2006/wordprocessingDrawing" xmlns:w10="urn:schemas-microsoft-com:office:word" xmlns:w="http://schemas.openxmlformats.org/wordprocessingml/2006/main" xmlns:w14="http://schemas.microsoft.com/office/word/2010/wordml" xmlns:w15="http://schemas.microsoft.com/office/word/2012/wordml" xmlns:w16cex="http://schemas.microsoft.com/office/word/2018/wordml/cex" xmlns:w16cid="http://schemas.microsoft.com/office/word/2016/wordml/cid" xmlns:w16="http://schemas.microsoft.com/office/word/2018/wordml" xmlns:w16se="http://schemas.microsoft.com/office/word/2015/wordml/symex" xmlns:wpg="http://schemas.microsoft.com/office/word/2010/wordprocessingGroup" xmlns:wpi="http://schemas.microsoft.com/office/word/2010/wordprocessingInk" xmlns:wne="http://schemas.microsoft.com/office/word/2006/wordml" xmlns:wps="http://schemas.microsoft.com/office/word/2010/wordprocessingShape" mc:Ignorable="w14 w15 w16se w16cid w16 w16cex wp14">
+  <w:abstractNum w:abstractNumId="0" w15:restartNumberingAfterBreak="0">
+    <w:nsid w:val="33917D83"/>
+    <w:multiLevelType w:val="hybridMultilevel"/>
+    <w:tmpl w:val="CF628ACE"/>
+    <w:lvl w:ilvl="0" w:tplc="04090001">
+      <w:start w:val="1"/>
+      <w:numFmt w:val="bullet"/>
+      <w:lvlText w:val=""/>
+      <w:lvlJc w:val="left"/>
+      <w:pPr>
+        <w:ind w:left="720" w:hanging="360"/>
+      </w:pPr>
+      <w:rPr>
+        <w:rFonts w:ascii="Symbol" w:hAnsi="Symbol" w:hint="default"/>
+      </w:rPr>
+    </w:lvl>
+    <w:lvl w:ilvl="1" w:tplc="04090003">
+      <w:start w:val="1"/>
+      <w:numFmt w:val="bullet"/>
+      <w:lvlText w:val="o"/>
+      <w:lvlJc w:val="left"/>
+      <w:pPr>
+        <w:ind w:left="1440" w:hanging="360"/>
+      </w:pPr>
+      <w:rPr>
+        <w:rFonts w:ascii="Courier New" w:hAnsi="Courier New" w:cs="Courier New" w:hint="default"/>
+      </w:rPr>
+    </w:lvl>
+    <w:lvl w:ilvl="2" w:tplc="04090005" w:tentative="1">
+      <w:start w:val="1"/>
+      <w:numFmt w:val="bullet"/>
+      <w:lvlText w:val=""/>
+      <w:lvlJc w:val="left"/>
+      <w:pPr>
+        <w:ind w:left="2160" w:hanging="360"/>
+      </w:pPr>
+      <w:rPr>
+        <w:rFonts w:ascii="Wingdings" w:hAnsi="Wingdings" w:hint="default"/>
+      </w:rPr>
+    </w:lvl>
+    <w:lvl w:ilvl="3" w:tplc="04090001" w:tentative="1">
+      <w:start w:val="1"/>
+      <w:numFmt w:val="bullet"/>
+      <w:lvlText w:val=""/>
+      <w:lvlJc w:val="left"/>
+      <w:pPr>
+        <w:ind w:left="2880" w:hanging="360"/>
+      </w:pPr>
+      <w:rPr>
+        <w:rFonts w:ascii="Symbol" w:hAnsi="Symbol" w:hint="default"/>
+      </w:rPr>
+    </w:lvl>
+    <w:lvl w:ilvl="4" w:tplc="04090003" w:tentative="1">
+      <w:start w:val="1"/>
+      <w:numFmt w:val="bullet"/>
+      <w:lvlText w:val="o"/>
+      <w:lvlJc w:val="left"/>
+      <w:pPr>
+        <w:ind w:left="3600" w:hanging="360"/>
+      </w:pPr>
+      <w:rPr>
+        <w:rFonts w:ascii="Courier New" w:hAnsi="Courier New" w:cs="Courier New" w:hint="default"/>
+      </w:rPr>
+    </w:lvl>
+    <w:lvl w:ilvl="5" w:tplc="04090005" w:tentative="1">
+      <w:start w:val="1"/>
+      <w:numFmt w:val="bullet"/>
+      <w:lvlText w:val=""/>
+      <w:lvlJc w:val="left"/>
+      <w:pPr>
+        <w:ind w:left="4320" w:hanging="360"/>
+      </w:pPr>
+      <w:rPr>
+        <w:rFonts w:ascii="Wingdings" w:hAnsi="Wingdings" w:hint="default"/>
+      </w:rPr>
+    </w:lvl>
+    <w:lvl w:ilvl="6" w:tplc="04090001" w:tentative="1">
+      <w:start w:val="1"/>
+      <w:numFmt w:val="bullet"/>
+      <w:lvlText w:val=""/>
+      <w:lvlJc w:val="left"/>
+      <w:pPr>
+        <w:ind w:left="5040" w:hanging="360"/>
+      </w:pPr>
+      <w:rPr>
+        <w:rFonts w:ascii="Symbol" w:hAnsi="Symbol" w:hint="default"/>
+      </w:rPr>
+    </w:lvl>
+    <w:lvl w:ilvl="7" w:tplc="04090003" w:tentative="1">
+      <w:start w:val="1"/>
+      <w:numFmt w:val="bullet"/>
+      <w:lvlText w:val="o"/>
+      <w:lvlJc w:val="left"/>
+      <w:pPr>
+        <w:ind w:left="5760" w:hanging="360"/>
+      </w:pPr>
+      <w:rPr>
+        <w:rFonts w:ascii="Courier New" w:hAnsi="Courier New" w:cs="Courier New" w:hint="default"/>
+      </w:rPr>
+    </w:lvl>
+    <w:lvl w:ilvl="8" w:tplc="04090005" w:tentative="1">
+      <w:start w:val="1"/>
+      <w:numFmt w:val="bullet"/>
+      <w:lvlText w:val=""/>
+      <w:lvlJc w:val="left"/>
+      <w:pPr>
+        <w:ind w:left="6480" w:hanging="360"/>
+      </w:pPr>
+      <w:rPr>
+        <w:rFonts w:ascii="Wingdings" w:hAnsi="Wingdings" w:hint="default"/>
+      </w:rPr>
+    </w:lvl>
+  </w:abstractNum>
+  <w:num w:numId="1">
+    <w:abstractNumId w:val="0"/>
+  </w:num>
+</w:numbering>
 </file>
 
 <file path=word/styles.xml><?xml version="1.0" encoding="utf-8"?>
@@ -1147,6 +1376,40 @@
       <w:lang w:val="en-GB"/>
     </w:rPr>
   </w:style>
+  <w:style w:type="character" w:styleId="Collegamentoipertestuale">
+    <w:name w:val="Hyperlink"/>
+    <w:basedOn w:val="Carpredefinitoparagrafo"/>
+    <w:uiPriority w:val="99"/>
+    <w:unhideWhenUsed/>
+    <w:rsid w:val="002C7C28"/>
+    <w:rPr>
+      <w:color w:val="0563C1" w:themeColor="hyperlink"/>
+      <w:u w:val="single"/>
+    </w:rPr>
+  </w:style>
+  <w:style w:type="character" w:styleId="Menzionenonrisolta">
+    <w:name w:val="Unresolved Mention"/>
+    <w:basedOn w:val="Carpredefinitoparagrafo"/>
+    <w:uiPriority w:val="99"/>
+    <w:semiHidden/>
+    <w:unhideWhenUsed/>
+    <w:rsid w:val="002C7C28"/>
+    <w:rPr>
+      <w:color w:val="605E5C"/>
+      <w:shd w:val="clear" w:color="auto" w:fill="E1DFDD"/>
+    </w:rPr>
+  </w:style>
+  <w:style w:type="paragraph" w:styleId="Paragrafoelenco">
+    <w:name w:val="List Paragraph"/>
+    <w:basedOn w:val="Normale"/>
+    <w:uiPriority w:val="34"/>
+    <w:qFormat/>
+    <w:rsid w:val="002C7C28"/>
+    <w:pPr>
+      <w:ind w:left="720"/>
+      <w:contextualSpacing/>
+    </w:pPr>
+  </w:style>
 </w:styles>
 </file>
 

</xml_diff>

<commit_message>
Added Product model for th registry case
</commit_message>
<xml_diff>
--- a/pandoc/word/useCases.docx
+++ b/pandoc/word/useCases.docx
@@ -96,23 +96,315 @@
         </w:rPr>
       </w:pPr>
     </w:p>
-    <w:p>
-      <w:pPr>
-        <w:rPr>
-          <w:lang w:val="en-US"/>
-        </w:rPr>
-      </w:pPr>
-      <w:hyperlink r:id="rId5" w:history="1">
-        <w:r>
-          <w:rPr>
-            <w:rStyle w:val="Collegamentoipertestuale"/>
-            <w:b/>
-            <w:bCs/>
-            <w:lang w:val="en-US"/>
-          </w:rPr>
-          <w:t>Immunization</w:t>
-        </w:r>
-      </w:hyperlink>
+    <w:tbl>
+      <w:tblPr>
+        <w:tblStyle w:val="Grigliatabella"/>
+        <w:tblW w:w="0" w:type="auto"/>
+        <w:tblLook w:val="04A0" w:firstRow="1" w:lastRow="0" w:firstColumn="1" w:lastColumn="0" w:noHBand="0" w:noVBand="1"/>
+      </w:tblPr>
+      <w:tblGrid>
+        <w:gridCol w:w="2101"/>
+        <w:gridCol w:w="1580"/>
+        <w:gridCol w:w="5947"/>
+      </w:tblGrid>
+      <w:tr>
+        <w:trPr>
+          <w:trHeight w:val="1474"/>
+        </w:trPr>
+        <w:tc>
+          <w:tcPr>
+            <w:tcW w:w="2101" w:type="dxa"/>
+            <w:vAlign w:val="center"/>
+          </w:tcPr>
+          <w:p>
+            <w:pPr>
+              <w:rPr>
+                <w:lang w:val="en-US"/>
+              </w:rPr>
+            </w:pPr>
+            <w:hyperlink r:id="rId5" w:history="1">
+              <w:r>
+                <w:rPr>
+                  <w:rStyle w:val="Collegamentoipertestuale"/>
+                  <w:b/>
+                  <w:bCs/>
+                  <w:lang w:val="en-US"/>
+                </w:rPr>
+                <w:t>Immunization</w:t>
+              </w:r>
+            </w:hyperlink>
+          </w:p>
+        </w:tc>
+        <w:tc>
+          <w:tcPr>
+            <w:tcW w:w="1580" w:type="dxa"/>
+          </w:tcPr>
+          <w:p>
+            <w:pPr>
+              <w:rPr>
+                <w:lang w:val="en-US"/>
+              </w:rPr>
+            </w:pPr>
+          </w:p>
+        </w:tc>
+        <w:tc>
+          <w:tcPr>
+            <w:tcW w:w="5947" w:type="dxa"/>
+            <w:vAlign w:val="center"/>
+          </w:tcPr>
+          <w:p>
+            <w:pPr>
+              <w:rPr>
+                <w:lang w:val="en-US"/>
+              </w:rPr>
+            </w:pPr>
+            <w:r>
+              <w:rPr>
+                <w:lang w:val="en-US"/>
+              </w:rPr>
+              <w:t>This model uses the following specialized models:</w:t>
+            </w:r>
+          </w:p>
+          <w:p>
+            <w:pPr>
+              <w:pStyle w:val="Paragrafoelenco"/>
+              <w:numPr>
+                <w:ilvl w:val="0"/>
+                <w:numId w:val="1"/>
+              </w:numPr>
+              <w:rPr>
+                <w:lang w:val="en-US"/>
+              </w:rPr>
+            </w:pPr>
+            <w:hyperlink r:id="rId6" w:history="1">
+              <w:r>
+                <w:rPr>
+                  <w:rStyle w:val="Collegamentoipertestuale"/>
+                  <w:lang w:val="en-US"/>
+                </w:rPr>
+                <w:t>Subject of Care</w:t>
+              </w:r>
+            </w:hyperlink>
+          </w:p>
+          <w:p>
+            <w:pPr>
+              <w:pStyle w:val="Paragrafoelenco"/>
+              <w:numPr>
+                <w:ilvl w:val="0"/>
+                <w:numId w:val="1"/>
+              </w:numPr>
+              <w:rPr>
+                <w:lang w:val="en-US"/>
+              </w:rPr>
+            </w:pPr>
+            <w:hyperlink r:id="rId7" w:history="1">
+              <w:r>
+                <w:rPr>
+                  <w:rStyle w:val="Collegamentoipertestuale"/>
+                  <w:lang w:val="en-US"/>
+                </w:rPr>
+                <w:t>Immunization Forecast</w:t>
+              </w:r>
+            </w:hyperlink>
+          </w:p>
+          <w:p>
+            <w:pPr>
+              <w:pStyle w:val="Paragrafoelenco"/>
+              <w:numPr>
+                <w:ilvl w:val="0"/>
+                <w:numId w:val="1"/>
+              </w:numPr>
+              <w:rPr>
+                <w:lang w:val="en-US"/>
+              </w:rPr>
+            </w:pPr>
+            <w:hyperlink r:id="rId8" w:history="1">
+              <w:r>
+                <w:rPr>
+                  <w:rStyle w:val="Collegamentoipertestuale"/>
+                  <w:lang w:val="en-US"/>
+                </w:rPr>
+                <w:t>Product</w:t>
+              </w:r>
+            </w:hyperlink>
+          </w:p>
+        </w:tc>
+      </w:tr>
+    </w:tbl>
+    <w:p>
+      <w:pPr>
+        <w:rPr>
+          <w:lang w:val="en-US"/>
+        </w:rPr>
+      </w:pPr>
+    </w:p>
+    <w:p>
+      <w:pPr>
+        <w:pStyle w:val="Titolo3"/>
+        <w:rPr>
+          <w:lang w:val="en-US"/>
+        </w:rPr>
+      </w:pPr>
+      <w:r>
+        <w:rPr>
+          <w:lang w:val="en-US"/>
+        </w:rPr>
+        <w:t xml:space="preserve">Record a Current immunization </w:t>
+      </w:r>
+      <w:r>
+        <w:rPr>
+          <w:lang w:val="en-US"/>
+        </w:rPr>
+        <w:t>event.</w:t>
+      </w:r>
+    </w:p>
+    <w:p>
+      <w:pPr>
+        <w:rPr>
+          <w:u w:val="single"/>
+          <w:lang w:val="en-US"/>
+        </w:rPr>
+      </w:pPr>
+    </w:p>
+    <w:p>
+      <w:pPr>
+        <w:pStyle w:val="Titolo4"/>
+        <w:rPr>
+          <w:lang w:val="en-US"/>
+        </w:rPr>
+      </w:pPr>
+      <w:r>
+        <w:rPr>
+          <w:lang w:val="en-US"/>
+        </w:rPr>
+        <w:t>Description</w:t>
+      </w:r>
+    </w:p>
+    <w:p>
+      <w:pPr>
+        <w:rPr>
+          <w:lang w:val="en-US"/>
+        </w:rPr>
+      </w:pPr>
+      <w:r>
+        <w:rPr>
+          <w:lang w:val="en-US"/>
+        </w:rPr>
+        <w:t xml:space="preserve">The data required by an immunizer or authorized person who has just immunized a </w:t>
+      </w:r>
+      <w:r>
+        <w:rPr>
+          <w:lang w:val="en-US"/>
+        </w:rPr>
+        <w:t>subject</w:t>
+      </w:r>
+      <w:r>
+        <w:rPr>
+          <w:lang w:val="en-US"/>
+        </w:rPr>
+        <w:t xml:space="preserve"> to record and/or share the immunization event.   The authorized person has complete information about the product (has vial in hand) and its administration to the </w:t>
+      </w:r>
+      <w:r>
+        <w:rPr>
+          <w:lang w:val="en-US"/>
+        </w:rPr>
+        <w:t>subject</w:t>
+      </w:r>
+      <w:r>
+        <w:rPr>
+          <w:lang w:val="en-US"/>
+        </w:rPr>
+        <w:t xml:space="preserve"> who received the product.  This immunization record may be shared with an Immunization Registry or other system.</w:t>
+      </w:r>
+    </w:p>
+    <w:p>
+      <w:pPr>
+        <w:rPr>
+          <w:lang w:val="en-US"/>
+        </w:rPr>
+      </w:pPr>
+    </w:p>
+    <w:p>
+      <w:pPr>
+        <w:pStyle w:val="Titolo4"/>
+        <w:rPr>
+          <w:lang w:val="en-US"/>
+        </w:rPr>
+      </w:pPr>
+      <w:r>
+        <w:rPr>
+          <w:lang w:val="en-US"/>
+        </w:rPr>
+        <w:t>Reference Model</w:t>
+      </w:r>
+    </w:p>
+    <w:p>
+      <w:pPr>
+        <w:rPr>
+          <w:lang w:val="en-US"/>
+        </w:rPr>
+      </w:pPr>
+    </w:p>
+    <w:p>
+      <w:pPr>
+        <w:pStyle w:val="Titolo3"/>
+        <w:rPr>
+          <w:lang w:val="en-US"/>
+        </w:rPr>
+      </w:pPr>
+      <w:r>
+        <w:rPr>
+          <w:lang w:val="en-US"/>
+        </w:rPr>
+        <w:t xml:space="preserve">Record a Historic immunization </w:t>
+      </w:r>
+      <w:r>
+        <w:rPr>
+          <w:lang w:val="en-US"/>
+        </w:rPr>
+        <w:t>event.</w:t>
+      </w:r>
+    </w:p>
+    <w:p>
+      <w:pPr>
+        <w:pStyle w:val="Nessunaspaziatura"/>
+        <w:rPr>
+          <w:lang w:val="en-US"/>
+        </w:rPr>
+      </w:pPr>
+    </w:p>
+    <w:p>
+      <w:pPr>
+        <w:pStyle w:val="Titolo4"/>
+        <w:rPr>
+          <w:lang w:val="en-US"/>
+        </w:rPr>
+      </w:pPr>
+      <w:r>
+        <w:rPr>
+          <w:lang w:val="en-US"/>
+        </w:rPr>
+        <w:t>Description</w:t>
+      </w:r>
+    </w:p>
+    <w:p>
+      <w:pPr>
+        <w:rPr>
+          <w:lang w:val="en-US"/>
+        </w:rPr>
+      </w:pPr>
+      <w:r>
+        <w:rPr>
+          <w:lang w:val="en-US"/>
+        </w:rPr>
+        <w:t xml:space="preserve">The data required by an authorized person who is required to record and/or share an immunization event that occurred in the past.  The information may or may not include all information pertaining the product or its administration to the </w:t>
+      </w:r>
+      <w:r>
+        <w:rPr>
+          <w:lang w:val="en-US"/>
+        </w:rPr>
+        <w:t>subject</w:t>
+      </w:r>
       <w:r>
         <w:rPr>
           <w:lang w:val="en-US"/>
@@ -126,77 +418,19 @@
           <w:lang w:val="en-US"/>
         </w:rPr>
       </w:pPr>
-      <w:r>
-        <w:rPr>
-          <w:lang w:val="en-US"/>
-        </w:rPr>
-        <w:t xml:space="preserve">This model </w:t>
-      </w:r>
-      <w:r>
-        <w:rPr>
-          <w:lang w:val="en-US"/>
-        </w:rPr>
-        <w:t>uses the following specialized models:</w:t>
-      </w:r>
-    </w:p>
-    <w:p>
-      <w:pPr>
-        <w:pStyle w:val="Paragrafoelenco"/>
-        <w:numPr>
-          <w:ilvl w:val="0"/>
-          <w:numId w:val="1"/>
-        </w:numPr>
-        <w:rPr>
-          <w:lang w:val="en-US"/>
-        </w:rPr>
-      </w:pPr>
-      <w:hyperlink r:id="rId6" w:history="1">
-        <w:r>
-          <w:rPr>
-            <w:rStyle w:val="Collegamentoipertestuale"/>
-            <w:lang w:val="en-US"/>
-          </w:rPr>
-          <w:t>Subject of Care</w:t>
-        </w:r>
-      </w:hyperlink>
-    </w:p>
-    <w:p>
-      <w:pPr>
-        <w:pStyle w:val="Paragrafoelenco"/>
-        <w:numPr>
-          <w:ilvl w:val="0"/>
-          <w:numId w:val="1"/>
-        </w:numPr>
-        <w:rPr>
-          <w:lang w:val="en-US"/>
-        </w:rPr>
-      </w:pPr>
-      <w:hyperlink r:id="rId7" w:history="1">
-        <w:r>
-          <w:rPr>
-            <w:rStyle w:val="Collegamentoipertestuale"/>
-            <w:lang w:val="en-US"/>
-          </w:rPr>
-          <w:t>Immunization Forecast</w:t>
-        </w:r>
-      </w:hyperlink>
-    </w:p>
-    <w:p>
-      <w:pPr>
-        <w:pStyle w:val="Paragrafoelenco"/>
-        <w:numPr>
-          <w:ilvl w:val="0"/>
-          <w:numId w:val="1"/>
-        </w:numPr>
-        <w:rPr>
-          <w:lang w:val="en-US"/>
-        </w:rPr>
-      </w:pPr>
-      <w:r>
-        <w:rPr>
-          <w:lang w:val="en-US"/>
-        </w:rPr>
-        <w:t>Product</w:t>
+    </w:p>
+    <w:p>
+      <w:pPr>
+        <w:pStyle w:val="Titolo4"/>
+        <w:rPr>
+          <w:lang w:val="en-US"/>
+        </w:rPr>
+      </w:pPr>
+      <w:r>
+        <w:rPr>
+          <w:lang w:val="en-US"/>
+        </w:rPr>
+        <w:t>Reference Model</w:t>
       </w:r>
     </w:p>
     <w:p>
@@ -217,13 +451,19 @@
         <w:rPr>
           <w:lang w:val="en-US"/>
         </w:rPr>
-        <w:t xml:space="preserve">Record a Current immunization </w:t>
-      </w:r>
-      <w:r>
-        <w:rPr>
-          <w:lang w:val="en-US"/>
-        </w:rPr>
-        <w:t>event.</w:t>
+        <w:t xml:space="preserve">Create </w:t>
+      </w:r>
+      <w:r>
+        <w:rPr>
+          <w:lang w:val="en-US"/>
+        </w:rPr>
+        <w:t>Subject</w:t>
+      </w:r>
+      <w:r>
+        <w:rPr>
+          <w:lang w:val="en-US"/>
+        </w:rPr>
+        <w:t xml:space="preserve"> Immunization history</w:t>
       </w:r>
     </w:p>
     <w:p>
@@ -257,7 +497,7 @@
         <w:rPr>
           <w:lang w:val="en-US"/>
         </w:rPr>
-        <w:t xml:space="preserve">The data required by an immunizer or authorized person who has just immunized a </w:t>
+        <w:t xml:space="preserve">The data required by a clinician or </w:t>
       </w:r>
       <w:r>
         <w:rPr>
@@ -269,7 +509,7 @@
         <w:rPr>
           <w:lang w:val="en-US"/>
         </w:rPr>
-        <w:t xml:space="preserve"> to record and/or share the immunization event.   The authorized person has complete information about the product (has vial in hand) and its administration to the </w:t>
+        <w:t xml:space="preserve"> with the intent to view and/or review a </w:t>
       </w:r>
       <w:r>
         <w:rPr>
@@ -281,7 +521,19 @@
         <w:rPr>
           <w:lang w:val="en-US"/>
         </w:rPr>
-        <w:t xml:space="preserve"> who received the product.  This immunization record may be shared with an Immunization Registry or other system.</w:t>
+        <w:t xml:space="preserve">'s immunization history.   The immunization history could pertain to one vaccine preventable disease or cover all immunization events over time that pertain to a </w:t>
+      </w:r>
+      <w:r>
+        <w:rPr>
+          <w:lang w:val="en-US"/>
+        </w:rPr>
+        <w:t>subject</w:t>
+      </w:r>
+      <w:r>
+        <w:rPr>
+          <w:lang w:val="en-US"/>
+        </w:rPr>
+        <w:t xml:space="preserve">.  </w:t>
       </w:r>
     </w:p>
     <w:p>
@@ -323,101 +575,6 @@
         <w:rPr>
           <w:lang w:val="en-US"/>
         </w:rPr>
-        <w:t xml:space="preserve">Record a Historic immunization </w:t>
-      </w:r>
-      <w:r>
-        <w:rPr>
-          <w:lang w:val="en-US"/>
-        </w:rPr>
-        <w:t>event.</w:t>
-      </w:r>
-    </w:p>
-    <w:p>
-      <w:pPr>
-        <w:pStyle w:val="Nessunaspaziatura"/>
-        <w:rPr>
-          <w:lang w:val="en-US"/>
-        </w:rPr>
-      </w:pPr>
-    </w:p>
-    <w:p>
-      <w:pPr>
-        <w:pStyle w:val="Titolo4"/>
-        <w:rPr>
-          <w:lang w:val="en-US"/>
-        </w:rPr>
-      </w:pPr>
-      <w:r>
-        <w:rPr>
-          <w:lang w:val="en-US"/>
-        </w:rPr>
-        <w:t>Description</w:t>
-      </w:r>
-    </w:p>
-    <w:p>
-      <w:pPr>
-        <w:rPr>
-          <w:lang w:val="en-US"/>
-        </w:rPr>
-      </w:pPr>
-      <w:r>
-        <w:rPr>
-          <w:lang w:val="en-US"/>
-        </w:rPr>
-        <w:t xml:space="preserve">The data required by an authorized person who is required to record and/or share an immunization event that occurred in the past.  The information may or may not include all information pertaining the product or its administration to the </w:t>
-      </w:r>
-      <w:r>
-        <w:rPr>
-          <w:lang w:val="en-US"/>
-        </w:rPr>
-        <w:t>subject</w:t>
-      </w:r>
-      <w:r>
-        <w:rPr>
-          <w:lang w:val="en-US"/>
-        </w:rPr>
-        <w:t xml:space="preserve">. </w:t>
-      </w:r>
-    </w:p>
-    <w:p>
-      <w:pPr>
-        <w:rPr>
-          <w:lang w:val="en-US"/>
-        </w:rPr>
-      </w:pPr>
-    </w:p>
-    <w:p>
-      <w:pPr>
-        <w:pStyle w:val="Titolo4"/>
-        <w:rPr>
-          <w:lang w:val="en-US"/>
-        </w:rPr>
-      </w:pPr>
-      <w:r>
-        <w:rPr>
-          <w:lang w:val="en-US"/>
-        </w:rPr>
-        <w:t>Reference Model</w:t>
-      </w:r>
-    </w:p>
-    <w:p>
-      <w:pPr>
-        <w:rPr>
-          <w:lang w:val="en-US"/>
-        </w:rPr>
-      </w:pPr>
-    </w:p>
-    <w:p>
-      <w:pPr>
-        <w:pStyle w:val="Titolo3"/>
-        <w:rPr>
-          <w:lang w:val="en-US"/>
-        </w:rPr>
-      </w:pPr>
-      <w:r>
-        <w:rPr>
-          <w:lang w:val="en-US"/>
-        </w:rPr>
         <w:t xml:space="preserve">Create </w:t>
       </w:r>
       <w:r>
@@ -430,133 +587,16 @@
         <w:rPr>
           <w:lang w:val="en-US"/>
         </w:rPr>
-        <w:t xml:space="preserve"> Immunization history</w:t>
-      </w:r>
-    </w:p>
-    <w:p>
-      <w:pPr>
-        <w:rPr>
-          <w:lang w:val="en-US"/>
-        </w:rPr>
-      </w:pPr>
-    </w:p>
-    <w:p>
-      <w:pPr>
-        <w:pStyle w:val="Titolo4"/>
-        <w:rPr>
-          <w:lang w:val="en-US"/>
-        </w:rPr>
-      </w:pPr>
-      <w:r>
-        <w:rPr>
-          <w:lang w:val="en-US"/>
-        </w:rPr>
-        <w:lastRenderedPageBreak/>
-        <w:t>Description</w:t>
-      </w:r>
-    </w:p>
-    <w:p>
-      <w:pPr>
-        <w:rPr>
-          <w:lang w:val="en-US"/>
-        </w:rPr>
-      </w:pPr>
-      <w:r>
-        <w:rPr>
-          <w:lang w:val="en-US"/>
-        </w:rPr>
-        <w:t xml:space="preserve">The data required by a clinician or </w:t>
-      </w:r>
-      <w:r>
-        <w:rPr>
-          <w:lang w:val="en-US"/>
-        </w:rPr>
-        <w:t>subject</w:t>
-      </w:r>
-      <w:r>
-        <w:rPr>
-          <w:lang w:val="en-US"/>
-        </w:rPr>
-        <w:t xml:space="preserve"> with the intent to view and/or review a </w:t>
-      </w:r>
-      <w:r>
-        <w:rPr>
-          <w:lang w:val="en-US"/>
-        </w:rPr>
-        <w:t>subject</w:t>
-      </w:r>
-      <w:r>
-        <w:rPr>
-          <w:lang w:val="en-US"/>
-        </w:rPr>
-        <w:t xml:space="preserve">'s immunization history.   The immunization history could pertain to one vaccine preventable disease or cover all immunization events over time that pertain to a </w:t>
-      </w:r>
-      <w:r>
-        <w:rPr>
-          <w:lang w:val="en-US"/>
-        </w:rPr>
-        <w:t>subject</w:t>
-      </w:r>
-      <w:r>
-        <w:rPr>
-          <w:lang w:val="en-US"/>
-        </w:rPr>
-        <w:t xml:space="preserve">.  </w:t>
-      </w:r>
-    </w:p>
-    <w:p>
-      <w:pPr>
-        <w:rPr>
-          <w:lang w:val="en-US"/>
-        </w:rPr>
-      </w:pPr>
-    </w:p>
-    <w:p>
-      <w:pPr>
-        <w:pStyle w:val="Titolo4"/>
-        <w:rPr>
-          <w:lang w:val="en-US"/>
-        </w:rPr>
-      </w:pPr>
-      <w:r>
-        <w:rPr>
-          <w:lang w:val="en-US"/>
-        </w:rPr>
-        <w:t>Reference Model</w:t>
-      </w:r>
-    </w:p>
-    <w:p>
-      <w:pPr>
-        <w:rPr>
-          <w:lang w:val="en-US"/>
-        </w:rPr>
-      </w:pPr>
-    </w:p>
-    <w:p>
-      <w:pPr>
-        <w:pStyle w:val="Titolo3"/>
-        <w:rPr>
-          <w:lang w:val="en-US"/>
-        </w:rPr>
-      </w:pPr>
-      <w:r>
-        <w:rPr>
-          <w:lang w:val="en-US"/>
-        </w:rPr>
-        <w:t xml:space="preserve">Create </w:t>
-      </w:r>
-      <w:r>
-        <w:rPr>
-          <w:lang w:val="en-US"/>
-        </w:rPr>
-        <w:t>Subject</w:t>
-      </w:r>
-      <w:r>
-        <w:rPr>
-          <w:lang w:val="en-US"/>
-        </w:rPr>
-        <w:t xml:space="preserve"> immunization reminder</w:t>
-      </w:r>
+        <w:t xml:space="preserve"> immunization </w:t>
+      </w:r>
+      <w:proofErr w:type="gramStart"/>
+      <w:r>
+        <w:rPr>
+          <w:lang w:val="en-US"/>
+        </w:rPr>
+        <w:t>reminder</w:t>
+      </w:r>
+      <w:proofErr w:type="gramEnd"/>
     </w:p>
     <w:p>
       <w:pPr>
@@ -1410,6 +1450,25 @@
       <w:contextualSpacing/>
     </w:pPr>
   </w:style>
+  <w:style w:type="table" w:styleId="Grigliatabella">
+    <w:name w:val="Table Grid"/>
+    <w:basedOn w:val="Tabellanormale"/>
+    <w:uiPriority w:val="39"/>
+    <w:rsid w:val="00133036"/>
+    <w:pPr>
+      <w:spacing w:after="0" w:line="240" w:lineRule="auto"/>
+    </w:pPr>
+    <w:tblPr>
+      <w:tblBorders>
+        <w:top w:val="single" w:sz="4" w:space="0" w:color="auto"/>
+        <w:left w:val="single" w:sz="4" w:space="0" w:color="auto"/>
+        <w:bottom w:val="single" w:sz="4" w:space="0" w:color="auto"/>
+        <w:right w:val="single" w:sz="4" w:space="0" w:color="auto"/>
+        <w:insideH w:val="single" w:sz="4" w:space="0" w:color="auto"/>
+        <w:insideV w:val="single" w:sz="4" w:space="0" w:color="auto"/>
+      </w:tblBorders>
+    </w:tblPr>
+  </w:style>
 </w:styles>
 </file>
 

</xml_diff>

<commit_message>
added specialized immunization models
</commit_message>
<xml_diff>
--- a/pandoc/word/useCases.docx
+++ b/pandoc/word/useCases.docx
@@ -136,15 +136,6 @@
                 <w:t>Immunization</w:t>
               </w:r>
             </w:hyperlink>
-            <w:r>
-              <w:rPr>
-                <w:rStyle w:val="Collegamentoipertestuale"/>
-                <w:b/>
-                <w:bCs/>
-                <w:lang w:val="en-US"/>
-              </w:rPr>
-              <w:t xml:space="preserve"> </w:t>
-            </w:r>
           </w:p>
           <w:p>
             <w:pPr>
@@ -489,22 +480,17 @@
                 <w:lang w:val="en-US"/>
               </w:rPr>
             </w:pPr>
-            <w:r>
-              <w:rPr>
-                <w:b/>
-                <w:bCs/>
-                <w:lang w:val="en-US"/>
-              </w:rPr>
-              <w:t>Immunization</w:t>
-            </w:r>
-            <w:r>
-              <w:rPr>
-                <w:b/>
-                <w:bCs/>
-                <w:lang w:val="en-US"/>
-              </w:rPr>
-              <w:t xml:space="preserve"> </w:t>
-            </w:r>
+            <w:hyperlink r:id="rId9" w:history="1">
+              <w:r>
+                <w:rPr>
+                  <w:rStyle w:val="Collegamentoipertestuale"/>
+                  <w:b/>
+                  <w:bCs/>
+                  <w:lang w:val="en-US"/>
+                </w:rPr>
+                <w:t>Immunization</w:t>
+              </w:r>
+            </w:hyperlink>
           </w:p>
           <w:p>
             <w:pPr>
@@ -782,15 +768,17 @@
                 <w:lang w:val="en-US"/>
               </w:rPr>
             </w:pPr>
-            <w:r>
-              <w:rPr>
-                <w:b/>
-                <w:bCs/>
-                <w:lang w:val="en-US"/>
-              </w:rPr>
-              <w:lastRenderedPageBreak/>
-              <w:t>Immunization</w:t>
-            </w:r>
+            <w:hyperlink r:id="rId10" w:history="1">
+              <w:r>
+                <w:rPr>
+                  <w:rStyle w:val="Collegamentoipertestuale"/>
+                  <w:b/>
+                  <w:bCs/>
+                  <w:lang w:val="en-US"/>
+                </w:rPr>
+                <w:t>Immunization</w:t>
+              </w:r>
+            </w:hyperlink>
           </w:p>
           <w:p>
             <w:pPr>
@@ -1139,17 +1127,21 @@
               <w:rPr>
                 <w:b/>
                 <w:bCs/>
-                <w:lang w:val="en-US"/>
-              </w:rPr>
-            </w:pPr>
-            <w:r>
-              <w:rPr>
-                <w:b/>
-                <w:bCs/>
-                <w:lang w:val="en-US"/>
-              </w:rPr>
-              <w:t>Immunization</w:t>
-            </w:r>
+                <w:u w:val="single"/>
+                <w:lang w:val="en-US"/>
+              </w:rPr>
+            </w:pPr>
+            <w:hyperlink r:id="rId11" w:history="1">
+              <w:r>
+                <w:rPr>
+                  <w:rStyle w:val="Collegamentoipertestuale"/>
+                  <w:b/>
+                  <w:bCs/>
+                  <w:lang w:val="en-US"/>
+                </w:rPr>
+                <w:t>Immunization</w:t>
+              </w:r>
+            </w:hyperlink>
           </w:p>
           <w:p>
             <w:pPr>
@@ -1479,17 +1471,21 @@
               <w:rPr>
                 <w:b/>
                 <w:bCs/>
-                <w:lang w:val="en-US"/>
-              </w:rPr>
-            </w:pPr>
-            <w:r>
-              <w:rPr>
-                <w:b/>
-                <w:bCs/>
-                <w:lang w:val="en-US"/>
-              </w:rPr>
-              <w:t>Immunization</w:t>
-            </w:r>
+                <w:u w:val="single"/>
+                <w:lang w:val="en-US"/>
+              </w:rPr>
+            </w:pPr>
+            <w:hyperlink r:id="rId12" w:history="1">
+              <w:r>
+                <w:rPr>
+                  <w:rStyle w:val="Collegamentoipertestuale"/>
+                  <w:b/>
+                  <w:bCs/>
+                  <w:lang w:val="en-US"/>
+                </w:rPr>
+                <w:t>Immunization</w:t>
+              </w:r>
+            </w:hyperlink>
           </w:p>
           <w:p>
             <w:pPr>
@@ -1740,7 +1736,21 @@
         <w:rPr>
           <w:lang w:val="en-US"/>
         </w:rPr>
-        <w:t>This data required by an authorised agency/entity to create a report that demonstrates an anonymized population level immunization status/summary, i.e., a status of COVID-19 immunization at a certain location or country.</w:t>
+        <w:t xml:space="preserve">This data required by an </w:t>
+      </w:r>
+      <w:proofErr w:type="spellStart"/>
+      <w:r>
+        <w:rPr>
+          <w:lang w:val="en-US"/>
+        </w:rPr>
+        <w:t>authorised</w:t>
+      </w:r>
+      <w:proofErr w:type="spellEnd"/>
+      <w:r>
+        <w:rPr>
+          <w:lang w:val="en-US"/>
+        </w:rPr>
+        <w:t xml:space="preserve"> agency/entity to create a report that demonstrates an anonymized population level immunization status/summary, i.e., a status of COVID-19 immunization at a certain location or country.</w:t>
       </w:r>
     </w:p>
     <w:p>
@@ -1789,18 +1799,21 @@
               <w:rPr>
                 <w:b/>
                 <w:bCs/>
-                <w:lang w:val="en-US"/>
-              </w:rPr>
-            </w:pPr>
-            <w:r>
-              <w:rPr>
-                <w:b/>
-                <w:bCs/>
-                <w:lang w:val="en-US"/>
-              </w:rPr>
-              <w:lastRenderedPageBreak/>
-              <w:t>Immunization</w:t>
-            </w:r>
+                <w:u w:val="single"/>
+                <w:lang w:val="en-US"/>
+              </w:rPr>
+            </w:pPr>
+            <w:hyperlink r:id="rId13" w:history="1">
+              <w:r>
+                <w:rPr>
+                  <w:rStyle w:val="Collegamentoipertestuale"/>
+                  <w:b/>
+                  <w:bCs/>
+                  <w:lang w:val="en-US"/>
+                </w:rPr>
+                <w:t>Immunization</w:t>
+              </w:r>
+            </w:hyperlink>
           </w:p>
           <w:p>
             <w:pPr>
@@ -2588,6 +2601,7 @@
   <w:style w:type="character" w:default="1" w:styleId="Carpredefinitoparagrafo">
     <w:name w:val="Default Paragraph Font"/>
     <w:uiPriority w:val="1"/>
+    <w:semiHidden/>
     <w:unhideWhenUsed/>
   </w:style>
   <w:style w:type="table" w:default="1" w:styleId="Tabellanormale">

</xml_diff>

<commit_message>
model revision after the may 54th call
</commit_message>
<xml_diff>
--- a/pandoc/word/useCases.docx
+++ b/pandoc/word/useCases.docx
@@ -609,24 +609,22 @@
                 <w:lang w:val="en-US"/>
               </w:rPr>
             </w:pPr>
-            <w:r>
-              <w:rPr>
-                <w:lang w:val="en-US"/>
-              </w:rPr>
-              <w:t>Product</w:t>
-            </w:r>
-            <w:r>
-              <w:rPr>
-                <w:lang w:val="en-US"/>
-              </w:rPr>
-              <w:t xml:space="preserve"> </w:t>
-            </w:r>
-            <w:r>
-              <w:rPr>
-                <w:lang w:val="en-US"/>
-              </w:rPr>
-              <w:t>(for event recording)</w:t>
-            </w:r>
+            <w:hyperlink r:id="rId10" w:history="1">
+              <w:r>
+                <w:rPr>
+                  <w:rStyle w:val="Collegamentoipertestuale"/>
+                  <w:lang w:val="en-US"/>
+                </w:rPr>
+                <w:t>Product</w:t>
+              </w:r>
+              <w:r>
+                <w:rPr>
+                  <w:rStyle w:val="Collegamentoipertestuale"/>
+                  <w:lang w:val="en-US"/>
+                </w:rPr>
+                <w:t xml:space="preserve"> (for event recording)</w:t>
+              </w:r>
+            </w:hyperlink>
           </w:p>
         </w:tc>
       </w:tr>
@@ -768,7 +766,7 @@
                 <w:lang w:val="en-US"/>
               </w:rPr>
             </w:pPr>
-            <w:hyperlink r:id="rId10" w:history="1">
+            <w:hyperlink r:id="rId11" w:history="1">
               <w:r>
                 <w:rPr>
                   <w:rStyle w:val="Collegamentoipertestuale"/>
@@ -1131,7 +1129,7 @@
                 <w:lang w:val="en-US"/>
               </w:rPr>
             </w:pPr>
-            <w:hyperlink r:id="rId11" w:history="1">
+            <w:hyperlink r:id="rId12" w:history="1">
               <w:r>
                 <w:rPr>
                   <w:rStyle w:val="Collegamentoipertestuale"/>
@@ -1475,7 +1473,7 @@
                 <w:lang w:val="en-US"/>
               </w:rPr>
             </w:pPr>
-            <w:hyperlink r:id="rId12" w:history="1">
+            <w:hyperlink r:id="rId13" w:history="1">
               <w:r>
                 <w:rPr>
                   <w:rStyle w:val="Collegamentoipertestuale"/>
@@ -1803,7 +1801,7 @@
                 <w:lang w:val="en-US"/>
               </w:rPr>
             </w:pPr>
-            <w:hyperlink r:id="rId13" w:history="1">
+            <w:hyperlink r:id="rId14" w:history="1">
               <w:r>
                 <w:rPr>
                   <w:rStyle w:val="Collegamentoipertestuale"/>

</xml_diff>